<commit_message>
Remove emojis from good_to_go
</commit_message>
<xml_diff>
--- a/good_to_go/Volodymyr_Bezkorovainyi_CV.docx
+++ b/good_to_go/Volodymyr_Bezkorovainyi_CV.docx
@@ -129,7 +129,7 @@
           <w:b/>
           <w:bCs/>
         </w:rPr>
-        <w:t>🧱 Architecture:</w:t>
+        <w:t>Architecture:</w:t>
       </w:r>
       <w:r>
         <w:t xml:space="preserve"> Domain-Driven Design · Event-Driven Systems · REST APIs · C4 Model · Capella · Architecture as Code</w:t>
@@ -147,7 +147,7 @@
           <w:b/>
           <w:bCs/>
         </w:rPr>
-        <w:t>💻 Programming Languages:</w:t>
+        <w:t>Programming Languages:</w:t>
       </w:r>
       <w:r>
         <w:t xml:space="preserve"> C++ · C# · Java · Scala · JavaScript/TypeScript · Python · Bash</w:t>
@@ -165,7 +165,7 @@
           <w:b/>
           <w:bCs/>
         </w:rPr>
-        <w:t>🗄️ Databases:</w:t>
+        <w:t>Databases:</w:t>
       </w:r>
       <w:r>
         <w:t xml:space="preserve"> PostgreSQL · MongoDB · Oracle</w:t>
@@ -183,7 +183,7 @@
           <w:b/>
           <w:bCs/>
         </w:rPr>
-        <w:t>☁️ Cloud &amp; DevOps:</w:t>
+        <w:t>Cloud &amp; DevOps:</w:t>
       </w:r>
       <w:r>
         <w:t xml:space="preserve"> AWS · Docker · Kubernetes · Argo CD · Argo Workflow · CI/CD (Azure DevOps, GitHub, GitLab, Jenkins) · Infrastructure as Code</w:t>
@@ -201,7 +201,7 @@
           <w:b/>
           <w:bCs/>
         </w:rPr>
-        <w:t>⚙️ Embedded Systems:</w:t>
+        <w:t>Embedded Systems:</w:t>
       </w:r>
       <w:r>
         <w:t xml:space="preserve"> C++ · CMake · QNX · Embedded Linux · Boost · Integration of navigation and map services</w:t>
@@ -219,7 +219,7 @@
           <w:b/>
           <w:bCs/>
         </w:rPr>
-        <w:t>📱 Mobile Development:</w:t>
+        <w:t>Mobile Development:</w:t>
       </w:r>
       <w:r>
         <w:t xml:space="preserve"> Java · C# · .NET · Android · Windows Phone · Navigation and mapping applications</w:t>
@@ -237,7 +237,7 @@
           <w:b/>
           <w:bCs/>
         </w:rPr>
-        <w:t>🌐 Web &amp; Backend:</w:t>
+        <w:t>Web &amp; Backend:</w:t>
       </w:r>
       <w:r>
         <w:t xml:space="preserve"> Java · Scala · Node.js · AngularJS · Maven · SBT · JavaScript/TypeScript</w:t>
@@ -1189,7 +1189,7 @@
   <w:abstractNum w:abstractNumId="9" w15:restartNumberingAfterBreak="0">
     <w:nsid w:val="0000A990"/>
     <w:multiLevelType w:val="multilevel"/>
-    <w:tmpl w:val="4BA67BF4"/>
+    <w:tmpl w:val="C63A4F6C"/>
     <w:lvl w:ilvl="0">
       <w:numFmt w:val="bullet"/>
       <w:lvlText w:val=" "/>
@@ -1266,7 +1266,7 @@
   <w:abstractNum w:abstractNumId="10" w15:restartNumberingAfterBreak="0">
     <w:nsid w:val="0000A991"/>
     <w:multiLevelType w:val="multilevel"/>
-    <w:tmpl w:val="94003F2E"/>
+    <w:tmpl w:val="9940A24A"/>
     <w:lvl w:ilvl="0">
       <w:numFmt w:val="bullet"/>
       <w:lvlText w:val=""/>
@@ -1368,16 +1368,16 @@
     </w:lvl>
   </w:abstractNum>
   <w:abstractNum w:abstractNumId="11" w15:restartNumberingAfterBreak="0">
-    <w:nsid w:val="35037B61"/>
+    <w:nsid w:val="361E572D"/>
     <w:multiLevelType w:val="hybridMultilevel"/>
-    <w:tmpl w:val="052E0F50"/>
+    <w:tmpl w:val="58D2C21A"/>
     <w:lvl w:ilvl="0" w:tplc="04090001">
       <w:start w:val="1"/>
       <w:numFmt w:val="bullet"/>
       <w:lvlText w:val=""/>
       <w:lvlJc w:val="left"/>
       <w:pPr>
-        <w:ind w:left="1080" w:hanging="360"/>
+        <w:ind w:left="720" w:hanging="360"/>
       </w:pPr>
       <w:rPr>
         <w:rFonts w:ascii="Symbol" w:hAnsi="Symbol" w:hint="default"/>
@@ -1389,7 +1389,7 @@
       <w:lvlText w:val="o"/>
       <w:lvlJc w:val="left"/>
       <w:pPr>
-        <w:ind w:left="1800" w:hanging="360"/>
+        <w:ind w:left="1440" w:hanging="360"/>
       </w:pPr>
       <w:rPr>
         <w:rFonts w:ascii="Courier New" w:hAnsi="Courier New" w:hint="default"/>
@@ -1401,7 +1401,7 @@
       <w:lvlText w:val=""/>
       <w:lvlJc w:val="left"/>
       <w:pPr>
-        <w:ind w:left="2520" w:hanging="360"/>
+        <w:ind w:left="2160" w:hanging="360"/>
       </w:pPr>
       <w:rPr>
         <w:rFonts w:ascii="Wingdings" w:hAnsi="Wingdings" w:hint="default"/>
@@ -1413,7 +1413,7 @@
       <w:lvlText w:val=""/>
       <w:lvlJc w:val="left"/>
       <w:pPr>
-        <w:ind w:left="3240" w:hanging="360"/>
+        <w:ind w:left="2880" w:hanging="360"/>
       </w:pPr>
       <w:rPr>
         <w:rFonts w:ascii="Symbol" w:hAnsi="Symbol" w:hint="default"/>
@@ -1425,7 +1425,7 @@
       <w:lvlText w:val="o"/>
       <w:lvlJc w:val="left"/>
       <w:pPr>
-        <w:ind w:left="3960" w:hanging="360"/>
+        <w:ind w:left="3600" w:hanging="360"/>
       </w:pPr>
       <w:rPr>
         <w:rFonts w:ascii="Courier New" w:hAnsi="Courier New" w:hint="default"/>
@@ -1437,7 +1437,7 @@
       <w:lvlText w:val=""/>
       <w:lvlJc w:val="left"/>
       <w:pPr>
-        <w:ind w:left="4680" w:hanging="360"/>
+        <w:ind w:left="4320" w:hanging="360"/>
       </w:pPr>
       <w:rPr>
         <w:rFonts w:ascii="Wingdings" w:hAnsi="Wingdings" w:hint="default"/>
@@ -1449,7 +1449,7 @@
       <w:lvlText w:val=""/>
       <w:lvlJc w:val="left"/>
       <w:pPr>
-        <w:ind w:left="5400" w:hanging="360"/>
+        <w:ind w:left="5040" w:hanging="360"/>
       </w:pPr>
       <w:rPr>
         <w:rFonts w:ascii="Symbol" w:hAnsi="Symbol" w:hint="default"/>
@@ -1461,7 +1461,7 @@
       <w:lvlText w:val="o"/>
       <w:lvlJc w:val="left"/>
       <w:pPr>
-        <w:ind w:left="6120" w:hanging="360"/>
+        <w:ind w:left="5760" w:hanging="360"/>
       </w:pPr>
       <w:rPr>
         <w:rFonts w:ascii="Courier New" w:hAnsi="Courier New" w:hint="default"/>
@@ -1473,7 +1473,7 @@
       <w:lvlText w:val=""/>
       <w:lvlJc w:val="left"/>
       <w:pPr>
-        <w:ind w:left="6840" w:hanging="360"/>
+        <w:ind w:left="6480" w:hanging="360"/>
       </w:pPr>
       <w:rPr>
         <w:rFonts w:ascii="Wingdings" w:hAnsi="Wingdings" w:hint="default"/>
@@ -1507,28 +1507,28 @@
   <w:num w:numId="9" w16cid:durableId="1594050167">
     <w:abstractNumId w:val="0"/>
   </w:num>
-  <w:num w:numId="10" w16cid:durableId="379937761">
+  <w:num w:numId="10" w16cid:durableId="1859462135">
     <w:abstractNumId w:val="9"/>
   </w:num>
-  <w:num w:numId="11" w16cid:durableId="196160703">
+  <w:num w:numId="11" w16cid:durableId="1913663926">
     <w:abstractNumId w:val="10"/>
   </w:num>
-  <w:num w:numId="12" w16cid:durableId="383989643">
+  <w:num w:numId="12" w16cid:durableId="1129251162">
     <w:abstractNumId w:val="10"/>
   </w:num>
-  <w:num w:numId="13" w16cid:durableId="1492142641">
+  <w:num w:numId="13" w16cid:durableId="1024403334">
     <w:abstractNumId w:val="10"/>
   </w:num>
-  <w:num w:numId="14" w16cid:durableId="1149711054">
+  <w:num w:numId="14" w16cid:durableId="1013798448">
     <w:abstractNumId w:val="10"/>
   </w:num>
-  <w:num w:numId="15" w16cid:durableId="1109349853">
+  <w:num w:numId="15" w16cid:durableId="830566885">
     <w:abstractNumId w:val="10"/>
   </w:num>
-  <w:num w:numId="16" w16cid:durableId="131563159">
+  <w:num w:numId="16" w16cid:durableId="544560283">
     <w:abstractNumId w:val="10"/>
   </w:num>
-  <w:num w:numId="17" w16cid:durableId="1431968970">
+  <w:num w:numId="17" w16cid:durableId="1804155061">
     <w:abstractNumId w:val="11"/>
   </w:num>
 </w:numbering>

</xml_diff>

<commit_message>
Update summary by adding DB
</commit_message>
<xml_diff>
--- a/good_to_go/Volodymyr_Bezkorovainyi_CV.docx
+++ b/good_to_go/Volodymyr_Bezkorovainyi_CV.docx
@@ -56,8 +56,31 @@
     </w:p>
     <w:p>
       <w:r>
-        <w:t xml:space="preserve">Hands-on Solution and Software Architect with over 20 years of experience delivering complex systems across cloud, embedded, and web platforms. </w:t>
+        <w:t>Hands-on Solution and Software Architect with over 20 years of experience delivering complex systems across cloud, embedded, and web platforms.</w:t>
       </w:r>
+    </w:p>
+    <w:p>
+      <w:pPr>
+        <w:pStyle w:val="BodyText"/>
+      </w:pPr>
+      <w:r>
+        <w:t xml:space="preserve">Over the last 6 years at Deutsche Bahn, worked at the intersection of </w:t>
+      </w:r>
+      <w:r>
+        <w:rPr>
+          <w:b/>
+          <w:bCs/>
+        </w:rPr>
+        <w:t>embedded systems, IoT, AI/computer vision, and cloud</w:t>
+      </w:r>
+      <w:r>
+        <w:t xml:space="preserve"> technologies, shaping next-generation autonomous train solutions and high-precision 3D mapping platforms.</w:t>
+      </w:r>
+    </w:p>
+    <w:p>
+      <w:pPr>
+        <w:pStyle w:val="BodyText"/>
+      </w:pPr>
       <w:r>
         <w:rPr>
           <w:b/>
@@ -201,10 +224,10 @@
           <w:b/>
           <w:bCs/>
         </w:rPr>
-        <w:t>Embedded Systems:</w:t>
+        <w:t>IoT &amp; Embedded:</w:t>
       </w:r>
       <w:r>
-        <w:t xml:space="preserve"> C++ · CMake · QNX · Embedded Linux · Boost · Integration of navigation and map services</w:t>
+        <w:t xml:space="preserve"> C++ · CMake · Robot Operating System · QNX · Embedded Linux · Boost · Integration of navigation and map services</w:t>
       </w:r>
     </w:p>
     <w:p>
@@ -398,7 +421,11 @@
         <w:t>2× improvement in development efficiency</w:t>
       </w:r>
       <w:r>
-        <w:t xml:space="preserve"> by identifying and stopping two parallel workstreams building similar geospatial storage solutions; aligned stakeholders across teams and led development of a unified, generic geospatial storage platform that provided full coverage of all project requirements and was later successfully integrated into the visualization engine.</w:t>
+        <w:t xml:space="preserve"> by identifying and stopping two parallel workstreams building similar geospatial storage solutions; aligned stakeholders across teams and led development of a unified, generic geospatial storage platform that </w:t>
+      </w:r>
+      <w:r>
+        <w:lastRenderedPageBreak/>
+        <w:t>provided full coverage of all project requirements and was later successfully integrated into the visualization engine.</w:t>
       </w:r>
     </w:p>
     <w:p>
@@ -449,11 +476,7 @@
         </w:r>
       </w:hyperlink>
       <w:r>
-        <w:t xml:space="preserve">), </w:t>
-      </w:r>
-      <w:r>
-        <w:lastRenderedPageBreak/>
-        <w:t xml:space="preserve">collaborating with business stakeholders including </w:t>
+        <w:t xml:space="preserve">), collaborating with business stakeholders including </w:t>
       </w:r>
       <w:r>
         <w:rPr>
@@ -694,9 +717,10 @@
     </w:p>
     <w:p>
       <w:pPr>
+        <w:pStyle w:val="ListParagraph"/>
         <w:numPr>
           <w:ilvl w:val="0"/>
-          <w:numId w:val="14"/>
+          <w:numId w:val="20"/>
         </w:numPr>
       </w:pPr>
       <w:r>
@@ -705,9 +729,10 @@
     </w:p>
     <w:p>
       <w:pPr>
+        <w:pStyle w:val="ListParagraph"/>
         <w:numPr>
           <w:ilvl w:val="0"/>
-          <w:numId w:val="14"/>
+          <w:numId w:val="20"/>
         </w:numPr>
       </w:pPr>
       <w:r>
@@ -726,9 +751,10 @@
     </w:p>
     <w:p>
       <w:pPr>
+        <w:pStyle w:val="ListParagraph"/>
         <w:numPr>
           <w:ilvl w:val="0"/>
-          <w:numId w:val="14"/>
+          <w:numId w:val="20"/>
         </w:numPr>
       </w:pPr>
       <w:r>
@@ -784,9 +810,10 @@
     </w:p>
     <w:p>
       <w:pPr>
+        <w:pStyle w:val="ListParagraph"/>
         <w:numPr>
           <w:ilvl w:val="0"/>
-          <w:numId w:val="15"/>
+          <w:numId w:val="19"/>
         </w:numPr>
       </w:pPr>
       <w:r>
@@ -805,9 +832,10 @@
     </w:p>
     <w:p>
       <w:pPr>
+        <w:pStyle w:val="ListParagraph"/>
         <w:numPr>
           <w:ilvl w:val="0"/>
-          <w:numId w:val="15"/>
+          <w:numId w:val="19"/>
         </w:numPr>
       </w:pPr>
       <w:r>
@@ -846,9 +874,10 @@
     </w:p>
     <w:p>
       <w:pPr>
+        <w:pStyle w:val="ListParagraph"/>
         <w:numPr>
           <w:ilvl w:val="0"/>
-          <w:numId w:val="15"/>
+          <w:numId w:val="19"/>
         </w:numPr>
       </w:pPr>
       <w:r>
@@ -877,9 +906,10 @@
     </w:p>
     <w:p>
       <w:pPr>
+        <w:pStyle w:val="ListParagraph"/>
         <w:numPr>
           <w:ilvl w:val="0"/>
-          <w:numId w:val="15"/>
+          <w:numId w:val="19"/>
         </w:numPr>
       </w:pPr>
       <w:r>
@@ -1189,7 +1219,7 @@
   <w:abstractNum w:abstractNumId="9" w15:restartNumberingAfterBreak="0">
     <w:nsid w:val="0000A990"/>
     <w:multiLevelType w:val="multilevel"/>
-    <w:tmpl w:val="C63A4F6C"/>
+    <w:tmpl w:val="7FA09BB0"/>
     <w:lvl w:ilvl="0">
       <w:numFmt w:val="bullet"/>
       <w:lvlText w:val=" "/>
@@ -1266,7 +1296,7 @@
   <w:abstractNum w:abstractNumId="10" w15:restartNumberingAfterBreak="0">
     <w:nsid w:val="0000A991"/>
     <w:multiLevelType w:val="multilevel"/>
-    <w:tmpl w:val="9940A24A"/>
+    <w:tmpl w:val="EED29D2C"/>
     <w:lvl w:ilvl="0">
       <w:numFmt w:val="bullet"/>
       <w:lvlText w:val=""/>
@@ -1368,16 +1398,16 @@
     </w:lvl>
   </w:abstractNum>
   <w:abstractNum w:abstractNumId="11" w15:restartNumberingAfterBreak="0">
-    <w:nsid w:val="361E572D"/>
+    <w:nsid w:val="16160270"/>
     <w:multiLevelType w:val="hybridMultilevel"/>
-    <w:tmpl w:val="58D2C21A"/>
+    <w:tmpl w:val="49603F60"/>
     <w:lvl w:ilvl="0" w:tplc="04090001">
       <w:start w:val="1"/>
       <w:numFmt w:val="bullet"/>
       <w:lvlText w:val=""/>
       <w:lvlJc w:val="left"/>
       <w:pPr>
-        <w:ind w:left="720" w:hanging="360"/>
+        <w:ind w:left="1080" w:hanging="360"/>
       </w:pPr>
       <w:rPr>
         <w:rFonts w:ascii="Symbol" w:hAnsi="Symbol" w:hint="default"/>
@@ -1389,7 +1419,7 @@
       <w:lvlText w:val="o"/>
       <w:lvlJc w:val="left"/>
       <w:pPr>
-        <w:ind w:left="1440" w:hanging="360"/>
+        <w:ind w:left="1800" w:hanging="360"/>
       </w:pPr>
       <w:rPr>
         <w:rFonts w:ascii="Courier New" w:hAnsi="Courier New" w:hint="default"/>
@@ -1401,7 +1431,7 @@
       <w:lvlText w:val=""/>
       <w:lvlJc w:val="left"/>
       <w:pPr>
-        <w:ind w:left="2160" w:hanging="360"/>
+        <w:ind w:left="2520" w:hanging="360"/>
       </w:pPr>
       <w:rPr>
         <w:rFonts w:ascii="Wingdings" w:hAnsi="Wingdings" w:hint="default"/>
@@ -1413,7 +1443,7 @@
       <w:lvlText w:val=""/>
       <w:lvlJc w:val="left"/>
       <w:pPr>
-        <w:ind w:left="2880" w:hanging="360"/>
+        <w:ind w:left="3240" w:hanging="360"/>
       </w:pPr>
       <w:rPr>
         <w:rFonts w:ascii="Symbol" w:hAnsi="Symbol" w:hint="default"/>
@@ -1425,7 +1455,7 @@
       <w:lvlText w:val="o"/>
       <w:lvlJc w:val="left"/>
       <w:pPr>
-        <w:ind w:left="3600" w:hanging="360"/>
+        <w:ind w:left="3960" w:hanging="360"/>
       </w:pPr>
       <w:rPr>
         <w:rFonts w:ascii="Courier New" w:hAnsi="Courier New" w:hint="default"/>
@@ -1437,7 +1467,7 @@
       <w:lvlText w:val=""/>
       <w:lvlJc w:val="left"/>
       <w:pPr>
-        <w:ind w:left="4320" w:hanging="360"/>
+        <w:ind w:left="4680" w:hanging="360"/>
       </w:pPr>
       <w:rPr>
         <w:rFonts w:ascii="Wingdings" w:hAnsi="Wingdings" w:hint="default"/>
@@ -1449,7 +1479,7 @@
       <w:lvlText w:val=""/>
       <w:lvlJc w:val="left"/>
       <w:pPr>
-        <w:ind w:left="5040" w:hanging="360"/>
+        <w:ind w:left="5400" w:hanging="360"/>
       </w:pPr>
       <w:rPr>
         <w:rFonts w:ascii="Symbol" w:hAnsi="Symbol" w:hint="default"/>
@@ -1461,7 +1491,7 @@
       <w:lvlText w:val="o"/>
       <w:lvlJc w:val="left"/>
       <w:pPr>
-        <w:ind w:left="5760" w:hanging="360"/>
+        <w:ind w:left="6120" w:hanging="360"/>
       </w:pPr>
       <w:rPr>
         <w:rFonts w:ascii="Courier New" w:hAnsi="Courier New" w:hint="default"/>
@@ -1473,10 +1503,341 @@
       <w:lvlText w:val=""/>
       <w:lvlJc w:val="left"/>
       <w:pPr>
+        <w:ind w:left="6840" w:hanging="360"/>
+      </w:pPr>
+      <w:rPr>
+        <w:rFonts w:ascii="Wingdings" w:hAnsi="Wingdings" w:hint="default"/>
+      </w:rPr>
+    </w:lvl>
+  </w:abstractNum>
+  <w:abstractNum w:abstractNumId="12" w15:restartNumberingAfterBreak="0">
+    <w:nsid w:val="1CCC7466"/>
+    <w:multiLevelType w:val="hybridMultilevel"/>
+    <w:tmpl w:val="99C82F5E"/>
+    <w:lvl w:ilvl="0" w:tplc="04090001">
+      <w:start w:val="1"/>
+      <w:numFmt w:val="bullet"/>
+      <w:lvlText w:val=""/>
+      <w:lvlJc w:val="left"/>
+      <w:pPr>
+        <w:ind w:left="720" w:hanging="360"/>
+      </w:pPr>
+      <w:rPr>
+        <w:rFonts w:ascii="Symbol" w:hAnsi="Symbol" w:hint="default"/>
+      </w:rPr>
+    </w:lvl>
+    <w:lvl w:ilvl="1" w:tplc="04090003" w:tentative="1">
+      <w:start w:val="1"/>
+      <w:numFmt w:val="bullet"/>
+      <w:lvlText w:val="o"/>
+      <w:lvlJc w:val="left"/>
+      <w:pPr>
+        <w:ind w:left="1440" w:hanging="360"/>
+      </w:pPr>
+      <w:rPr>
+        <w:rFonts w:ascii="Courier New" w:hAnsi="Courier New" w:hint="default"/>
+      </w:rPr>
+    </w:lvl>
+    <w:lvl w:ilvl="2" w:tplc="04090005" w:tentative="1">
+      <w:start w:val="1"/>
+      <w:numFmt w:val="bullet"/>
+      <w:lvlText w:val=""/>
+      <w:lvlJc w:val="left"/>
+      <w:pPr>
+        <w:ind w:left="2160" w:hanging="360"/>
+      </w:pPr>
+      <w:rPr>
+        <w:rFonts w:ascii="Wingdings" w:hAnsi="Wingdings" w:hint="default"/>
+      </w:rPr>
+    </w:lvl>
+    <w:lvl w:ilvl="3" w:tplc="04090001" w:tentative="1">
+      <w:start w:val="1"/>
+      <w:numFmt w:val="bullet"/>
+      <w:lvlText w:val=""/>
+      <w:lvlJc w:val="left"/>
+      <w:pPr>
+        <w:ind w:left="2880" w:hanging="360"/>
+      </w:pPr>
+      <w:rPr>
+        <w:rFonts w:ascii="Symbol" w:hAnsi="Symbol" w:hint="default"/>
+      </w:rPr>
+    </w:lvl>
+    <w:lvl w:ilvl="4" w:tplc="04090003" w:tentative="1">
+      <w:start w:val="1"/>
+      <w:numFmt w:val="bullet"/>
+      <w:lvlText w:val="o"/>
+      <w:lvlJc w:val="left"/>
+      <w:pPr>
+        <w:ind w:left="3600" w:hanging="360"/>
+      </w:pPr>
+      <w:rPr>
+        <w:rFonts w:ascii="Courier New" w:hAnsi="Courier New" w:hint="default"/>
+      </w:rPr>
+    </w:lvl>
+    <w:lvl w:ilvl="5" w:tplc="04090005" w:tentative="1">
+      <w:start w:val="1"/>
+      <w:numFmt w:val="bullet"/>
+      <w:lvlText w:val=""/>
+      <w:lvlJc w:val="left"/>
+      <w:pPr>
+        <w:ind w:left="4320" w:hanging="360"/>
+      </w:pPr>
+      <w:rPr>
+        <w:rFonts w:ascii="Wingdings" w:hAnsi="Wingdings" w:hint="default"/>
+      </w:rPr>
+    </w:lvl>
+    <w:lvl w:ilvl="6" w:tplc="04090001" w:tentative="1">
+      <w:start w:val="1"/>
+      <w:numFmt w:val="bullet"/>
+      <w:lvlText w:val=""/>
+      <w:lvlJc w:val="left"/>
+      <w:pPr>
+        <w:ind w:left="5040" w:hanging="360"/>
+      </w:pPr>
+      <w:rPr>
+        <w:rFonts w:ascii="Symbol" w:hAnsi="Symbol" w:hint="default"/>
+      </w:rPr>
+    </w:lvl>
+    <w:lvl w:ilvl="7" w:tplc="04090003" w:tentative="1">
+      <w:start w:val="1"/>
+      <w:numFmt w:val="bullet"/>
+      <w:lvlText w:val="o"/>
+      <w:lvlJc w:val="left"/>
+      <w:pPr>
+        <w:ind w:left="5760" w:hanging="360"/>
+      </w:pPr>
+      <w:rPr>
+        <w:rFonts w:ascii="Courier New" w:hAnsi="Courier New" w:hint="default"/>
+      </w:rPr>
+    </w:lvl>
+    <w:lvl w:ilvl="8" w:tplc="04090005" w:tentative="1">
+      <w:start w:val="1"/>
+      <w:numFmt w:val="bullet"/>
+      <w:lvlText w:val=""/>
+      <w:lvlJc w:val="left"/>
+      <w:pPr>
         <w:ind w:left="6480" w:hanging="360"/>
       </w:pPr>
       <w:rPr>
         <w:rFonts w:ascii="Wingdings" w:hAnsi="Wingdings" w:hint="default"/>
+      </w:rPr>
+    </w:lvl>
+  </w:abstractNum>
+  <w:abstractNum w:abstractNumId="13" w15:restartNumberingAfterBreak="0">
+    <w:nsid w:val="3EBE41DB"/>
+    <w:multiLevelType w:val="hybridMultilevel"/>
+    <w:tmpl w:val="799CD0AC"/>
+    <w:lvl w:ilvl="0" w:tplc="04090001">
+      <w:start w:val="1"/>
+      <w:numFmt w:val="bullet"/>
+      <w:lvlText w:val=""/>
+      <w:lvlJc w:val="left"/>
+      <w:pPr>
+        <w:ind w:left="720" w:hanging="360"/>
+      </w:pPr>
+      <w:rPr>
+        <w:rFonts w:ascii="Symbol" w:hAnsi="Symbol" w:hint="default"/>
+      </w:rPr>
+    </w:lvl>
+    <w:lvl w:ilvl="1" w:tplc="04090003" w:tentative="1">
+      <w:start w:val="1"/>
+      <w:numFmt w:val="bullet"/>
+      <w:lvlText w:val="o"/>
+      <w:lvlJc w:val="left"/>
+      <w:pPr>
+        <w:ind w:left="1440" w:hanging="360"/>
+      </w:pPr>
+      <w:rPr>
+        <w:rFonts w:ascii="Courier New" w:hAnsi="Courier New" w:hint="default"/>
+      </w:rPr>
+    </w:lvl>
+    <w:lvl w:ilvl="2" w:tplc="04090005" w:tentative="1">
+      <w:start w:val="1"/>
+      <w:numFmt w:val="bullet"/>
+      <w:lvlText w:val=""/>
+      <w:lvlJc w:val="left"/>
+      <w:pPr>
+        <w:ind w:left="2160" w:hanging="360"/>
+      </w:pPr>
+      <w:rPr>
+        <w:rFonts w:ascii="Wingdings" w:hAnsi="Wingdings" w:hint="default"/>
+      </w:rPr>
+    </w:lvl>
+    <w:lvl w:ilvl="3" w:tplc="04090001" w:tentative="1">
+      <w:start w:val="1"/>
+      <w:numFmt w:val="bullet"/>
+      <w:lvlText w:val=""/>
+      <w:lvlJc w:val="left"/>
+      <w:pPr>
+        <w:ind w:left="2880" w:hanging="360"/>
+      </w:pPr>
+      <w:rPr>
+        <w:rFonts w:ascii="Symbol" w:hAnsi="Symbol" w:hint="default"/>
+      </w:rPr>
+    </w:lvl>
+    <w:lvl w:ilvl="4" w:tplc="04090003" w:tentative="1">
+      <w:start w:val="1"/>
+      <w:numFmt w:val="bullet"/>
+      <w:lvlText w:val="o"/>
+      <w:lvlJc w:val="left"/>
+      <w:pPr>
+        <w:ind w:left="3600" w:hanging="360"/>
+      </w:pPr>
+      <w:rPr>
+        <w:rFonts w:ascii="Courier New" w:hAnsi="Courier New" w:hint="default"/>
+      </w:rPr>
+    </w:lvl>
+    <w:lvl w:ilvl="5" w:tplc="04090005" w:tentative="1">
+      <w:start w:val="1"/>
+      <w:numFmt w:val="bullet"/>
+      <w:lvlText w:val=""/>
+      <w:lvlJc w:val="left"/>
+      <w:pPr>
+        <w:ind w:left="4320" w:hanging="360"/>
+      </w:pPr>
+      <w:rPr>
+        <w:rFonts w:ascii="Wingdings" w:hAnsi="Wingdings" w:hint="default"/>
+      </w:rPr>
+    </w:lvl>
+    <w:lvl w:ilvl="6" w:tplc="04090001" w:tentative="1">
+      <w:start w:val="1"/>
+      <w:numFmt w:val="bullet"/>
+      <w:lvlText w:val=""/>
+      <w:lvlJc w:val="left"/>
+      <w:pPr>
+        <w:ind w:left="5040" w:hanging="360"/>
+      </w:pPr>
+      <w:rPr>
+        <w:rFonts w:ascii="Symbol" w:hAnsi="Symbol" w:hint="default"/>
+      </w:rPr>
+    </w:lvl>
+    <w:lvl w:ilvl="7" w:tplc="04090003" w:tentative="1">
+      <w:start w:val="1"/>
+      <w:numFmt w:val="bullet"/>
+      <w:lvlText w:val="o"/>
+      <w:lvlJc w:val="left"/>
+      <w:pPr>
+        <w:ind w:left="5760" w:hanging="360"/>
+      </w:pPr>
+      <w:rPr>
+        <w:rFonts w:ascii="Courier New" w:hAnsi="Courier New" w:hint="default"/>
+      </w:rPr>
+    </w:lvl>
+    <w:lvl w:ilvl="8" w:tplc="04090005" w:tentative="1">
+      <w:start w:val="1"/>
+      <w:numFmt w:val="bullet"/>
+      <w:lvlText w:val=""/>
+      <w:lvlJc w:val="left"/>
+      <w:pPr>
+        <w:ind w:left="6480" w:hanging="360"/>
+      </w:pPr>
+      <w:rPr>
+        <w:rFonts w:ascii="Wingdings" w:hAnsi="Wingdings" w:hint="default"/>
+      </w:rPr>
+    </w:lvl>
+  </w:abstractNum>
+  <w:abstractNum w:abstractNumId="14" w15:restartNumberingAfterBreak="0">
+    <w:nsid w:val="48C60A0F"/>
+    <w:multiLevelType w:val="multilevel"/>
+    <w:tmpl w:val="7D5E1CAE"/>
+    <w:lvl w:ilvl="0">
+      <w:start w:val="1"/>
+      <w:numFmt w:val="decimal"/>
+      <w:lvlText w:val="%1."/>
+      <w:lvlJc w:val="left"/>
+      <w:pPr>
+        <w:ind w:left="720" w:hanging="360"/>
+      </w:pPr>
+      <w:rPr>
+        <w:rFonts w:hint="default"/>
+      </w:rPr>
+    </w:lvl>
+    <w:lvl w:ilvl="1">
+      <w:numFmt w:val="bullet"/>
+      <w:lvlText w:val="o"/>
+      <w:lvlJc w:val="left"/>
+      <w:pPr>
+        <w:ind w:left="1440" w:hanging="360"/>
+      </w:pPr>
+      <w:rPr>
+        <w:rFonts w:ascii="Courier New" w:hAnsi="Courier New" w:cs="Courier New" w:hint="default"/>
+      </w:rPr>
+    </w:lvl>
+    <w:lvl w:ilvl="2">
+      <w:numFmt w:val="bullet"/>
+      <w:lvlText w:val=""/>
+      <w:lvlJc w:val="left"/>
+      <w:pPr>
+        <w:ind w:left="2160" w:hanging="360"/>
+      </w:pPr>
+      <w:rPr>
+        <w:rFonts w:ascii="Wingdings" w:hAnsi="Wingdings" w:cs="Wingdings" w:hint="default"/>
+      </w:rPr>
+    </w:lvl>
+    <w:lvl w:ilvl="3">
+      <w:numFmt w:val="bullet"/>
+      <w:lvlText w:val=""/>
+      <w:lvlJc w:val="left"/>
+      <w:pPr>
+        <w:ind w:left="2880" w:hanging="360"/>
+      </w:pPr>
+      <w:rPr>
+        <w:rFonts w:ascii="Symbol" w:hAnsi="Symbol" w:cs="Symbol" w:hint="default"/>
+      </w:rPr>
+    </w:lvl>
+    <w:lvl w:ilvl="4">
+      <w:numFmt w:val="bullet"/>
+      <w:lvlText w:val="o"/>
+      <w:lvlJc w:val="left"/>
+      <w:pPr>
+        <w:ind w:left="3600" w:hanging="360"/>
+      </w:pPr>
+      <w:rPr>
+        <w:rFonts w:ascii="Courier New" w:hAnsi="Courier New" w:cs="Courier New" w:hint="default"/>
+      </w:rPr>
+    </w:lvl>
+    <w:lvl w:ilvl="5">
+      <w:numFmt w:val="bullet"/>
+      <w:lvlText w:val=""/>
+      <w:lvlJc w:val="left"/>
+      <w:pPr>
+        <w:ind w:left="4320" w:hanging="360"/>
+      </w:pPr>
+      <w:rPr>
+        <w:rFonts w:ascii="Wingdings" w:hAnsi="Wingdings" w:cs="Wingdings" w:hint="default"/>
+      </w:rPr>
+    </w:lvl>
+    <w:lvl w:ilvl="6">
+      <w:numFmt w:val="bullet"/>
+      <w:lvlText w:val=""/>
+      <w:lvlJc w:val="left"/>
+      <w:pPr>
+        <w:ind w:left="5040" w:hanging="360"/>
+      </w:pPr>
+      <w:rPr>
+        <w:rFonts w:ascii="Symbol" w:hAnsi="Symbol" w:cs="Symbol" w:hint="default"/>
+      </w:rPr>
+    </w:lvl>
+    <w:lvl w:ilvl="7">
+      <w:numFmt w:val="bullet"/>
+      <w:lvlText w:val="o"/>
+      <w:lvlJc w:val="left"/>
+      <w:pPr>
+        <w:ind w:left="5760" w:hanging="360"/>
+      </w:pPr>
+      <w:rPr>
+        <w:rFonts w:ascii="Courier New" w:hAnsi="Courier New" w:cs="Courier New" w:hint="default"/>
+      </w:rPr>
+    </w:lvl>
+    <w:lvl w:ilvl="8">
+      <w:numFmt w:val="bullet"/>
+      <w:lvlText w:val=""/>
+      <w:lvlJc w:val="left"/>
+      <w:pPr>
+        <w:ind w:left="6480" w:hanging="360"/>
+      </w:pPr>
+      <w:rPr>
+        <w:rFonts w:ascii="Wingdings" w:hAnsi="Wingdings" w:cs="Wingdings" w:hint="default"/>
       </w:rPr>
     </w:lvl>
   </w:abstractNum>
@@ -1507,28 +1868,37 @@
   <w:num w:numId="9" w16cid:durableId="1594050167">
     <w:abstractNumId w:val="0"/>
   </w:num>
-  <w:num w:numId="10" w16cid:durableId="1859462135">
+  <w:num w:numId="10" w16cid:durableId="210920148">
     <w:abstractNumId w:val="9"/>
   </w:num>
-  <w:num w:numId="11" w16cid:durableId="1913663926">
+  <w:num w:numId="11" w16cid:durableId="1431462652">
     <w:abstractNumId w:val="10"/>
   </w:num>
-  <w:num w:numId="12" w16cid:durableId="1129251162">
+  <w:num w:numId="12" w16cid:durableId="271472192">
     <w:abstractNumId w:val="10"/>
   </w:num>
-  <w:num w:numId="13" w16cid:durableId="1024403334">
+  <w:num w:numId="13" w16cid:durableId="1954242848">
     <w:abstractNumId w:val="10"/>
   </w:num>
-  <w:num w:numId="14" w16cid:durableId="1013798448">
+  <w:num w:numId="14" w16cid:durableId="1976445819">
     <w:abstractNumId w:val="10"/>
   </w:num>
-  <w:num w:numId="15" w16cid:durableId="830566885">
+  <w:num w:numId="15" w16cid:durableId="1848055738">
     <w:abstractNumId w:val="10"/>
   </w:num>
-  <w:num w:numId="16" w16cid:durableId="544560283">
+  <w:num w:numId="16" w16cid:durableId="576326396">
     <w:abstractNumId w:val="10"/>
   </w:num>
-  <w:num w:numId="17" w16cid:durableId="1804155061">
+  <w:num w:numId="17" w16cid:durableId="902519647">
+    <w:abstractNumId w:val="12"/>
+  </w:num>
+  <w:num w:numId="18" w16cid:durableId="36782158">
+    <w:abstractNumId w:val="14"/>
+  </w:num>
+  <w:num w:numId="19" w16cid:durableId="2118017855">
+    <w:abstractNumId w:val="13"/>
+  </w:num>
+  <w:num w:numId="20" w16cid:durableId="73750834">
     <w:abstractNumId w:val="11"/>
   </w:num>
 </w:numbering>

</xml_diff>

<commit_message>
Updated CV to automotive experience
</commit_message>
<xml_diff>
--- a/good_to_go/Volodymyr_Bezkorovainyi_CV.docx
+++ b/good_to_go/Volodymyr_Bezkorovainyi_CV.docx
@@ -72,15 +72,7 @@
         <w:pStyle w:val="FirstParagraph"/>
       </w:pPr>
       <w:r>
-        <w:t xml:space="preserve">Hands-on Principal-level Solution and Software Architect with over 20 years of experience delivering complex systems across cloud, embedded, and web platforms.</w:t>
-      </w:r>
-    </w:p>
-    <w:p>
-      <w:pPr>
-        <w:pStyle w:val="BodyText"/>
-      </w:pPr>
-      <w:r>
-        <w:t xml:space="preserve">Over the last 6 years at Deutsche Bahn, led architecture and delivery at the intersection of</w:t>
+        <w:t xml:space="preserve">Principal Solution Architect with over 20 years of experience designing and delivering complex distributed systems across</w:t>
       </w:r>
       <w:r>
         <w:t xml:space="preserve"> </w:t>
@@ -90,36 +82,31 @@
           <w:b/>
           <w:bCs/>
         </w:rPr>
-        <w:t xml:space="preserve">embedded systems, IoT, AI/computer vision, and cloud</w:t>
+        <w:t xml:space="preserve">cloud, embedded, and edge platforms</w:t>
+      </w:r>
+      <w:r>
+        <w:t xml:space="preserve">, with a strong focus on</w:t>
       </w:r>
       <w:r>
         <w:t xml:space="preserve"> </w:t>
       </w:r>
-      <w:r>
-        <w:t xml:space="preserve">technologies, shaping next-generation autonomous train solutions and high-precision 3D mapping platforms.</w:t>
-      </w:r>
-    </w:p>
-    <w:p>
-      <w:pPr>
-        <w:pStyle w:val="BodyText"/>
-      </w:pPr>
-      <w:r>
-        <w:t xml:space="preserve">Experience working in customer-facing roles, supporting early-stage solution validation, architecture reviews, and technical decision-making.</w:t>
-      </w:r>
-    </w:p>
-    <w:p>
-      <w:pPr>
-        <w:pStyle w:val="BodyText"/>
-      </w:pPr>
       <w:r>
         <w:rPr>
           <w:b/>
           <w:bCs/>
         </w:rPr>
-        <w:t xml:space="preserve">Extensive background in digital maps and navigation</w:t>
-      </w:r>
-      <w:r>
-        <w:t xml:space="preserve">, having contributed to platforms used by</w:t>
+        <w:t xml:space="preserve">connected mobility and autonomous systems</w:t>
+      </w:r>
+      <w:r>
+        <w:t xml:space="preserve">.</w:t>
+      </w:r>
+    </w:p>
+    <w:p>
+      <w:pPr>
+        <w:pStyle w:val="BodyText"/>
+      </w:pPr>
+      <w:r>
+        <w:t xml:space="preserve">Over the last 6 years at Deutsche Bahn, led architecture and delivery of large-scale platforms combining</w:t>
       </w:r>
       <w:r>
         <w:t xml:space="preserve"> </w:t>
@@ -129,10 +116,21 @@
           <w:b/>
           <w:bCs/>
         </w:rPr>
-        <w:t xml:space="preserve">Microsoft</w:t>
-      </w:r>
-      <w:r>
-        <w:t xml:space="preserve">, major</w:t>
+        <w:t xml:space="preserve">IoT, AI/computer vision, real-time data pipelines, and cloud-native infrastructure</w:t>
+      </w:r>
+      <w:r>
+        <w:t xml:space="preserve"> </w:t>
+      </w:r>
+      <w:r>
+        <w:t xml:space="preserve">for safety-critical autonomous mobility solutions.</w:t>
+      </w:r>
+    </w:p>
+    <w:p>
+      <w:pPr>
+        <w:pStyle w:val="BodyText"/>
+      </w:pPr>
+      <w:r>
+        <w:t xml:space="preserve">Previously worked extensively in the</w:t>
       </w:r>
       <w:r>
         <w:t xml:space="preserve"> </w:t>
@@ -142,10 +140,13 @@
           <w:b/>
           <w:bCs/>
         </w:rPr>
-        <w:t xml:space="preserve">Automotive OEMs</w:t>
-      </w:r>
-      <w:r>
-        <w:t xml:space="preserve">, and</w:t>
+        <w:t xml:space="preserve">automotive and connected vehicle domain</w:t>
+      </w:r>
+      <w:r>
+        <w:t xml:space="preserve"> </w:t>
+      </w:r>
+      <w:r>
+        <w:t xml:space="preserve">at HERE Technologies and Luxoft, contributing to</w:t>
       </w:r>
       <w:r>
         <w:t xml:space="preserve"> </w:t>
@@ -155,13 +156,42 @@
           <w:b/>
           <w:bCs/>
         </w:rPr>
-        <w:t xml:space="preserve">Deutsche Bahn</w:t>
+        <w:t xml:space="preserve">in-vehicle navigation, embedded map platforms, and cloud-based location services</w:t>
       </w:r>
       <w:r>
         <w:t xml:space="preserve"> </w:t>
       </w:r>
       <w:r>
-        <w:t xml:space="preserve">through roles at Nokia, HERE Technologies, and Deutsche Bahn.</w:t>
+        <w:t xml:space="preserve">used by OEMs including</w:t>
+      </w:r>
+      <w:r>
+        <w:t xml:space="preserve"> </w:t>
+      </w:r>
+      <w:r>
+        <w:rPr>
+          <w:b/>
+          <w:bCs/>
+        </w:rPr>
+        <w:t xml:space="preserve">Ford, Volkswagen, and Audi</w:t>
+      </w:r>
+      <w:r>
+        <w:t xml:space="preserve">, as well as R&amp;D initiatives integrating the</w:t>
+      </w:r>
+      <w:r>
+        <w:t xml:space="preserve"> </w:t>
+      </w:r>
+      <w:r>
+        <w:rPr>
+          <w:b/>
+          <w:bCs/>
+        </w:rPr>
+        <w:t xml:space="preserve">HERE Open Location Platform (OLP)</w:t>
+      </w:r>
+      <w:r>
+        <w:t xml:space="preserve"> </w:t>
+      </w:r>
+      <w:r>
+        <w:t xml:space="preserve">into connected car ecosystems.</w:t>
       </w:r>
     </w:p>
     <w:p>
@@ -169,7 +199,28 @@
         <w:pStyle w:val="BodyText"/>
       </w:pPr>
       <w:r>
-        <w:t xml:space="preserve">Skilled in building and scaling cross-functional teams from the ground up — from hiring and tech stack selection to goal setting and delivery. Focused on business impact through pragmatic, scalable architecture.</w:t>
+        <w:t xml:space="preserve">Experienced in</w:t>
+      </w:r>
+      <w:r>
+        <w:t xml:space="preserve"> </w:t>
+      </w:r>
+      <w:r>
+        <w:rPr>
+          <w:b/>
+          <w:bCs/>
+        </w:rPr>
+        <w:t xml:space="preserve">end-to-end platform architecture spanning embedded systems, edge environments, and cloud backends</w:t>
+      </w:r>
+      <w:r>
+        <w:t xml:space="preserve">, and in leading distributed teams, customer-facing architecture engagements, and large-scale technical decision-making.</w:t>
+      </w:r>
+    </w:p>
+    <w:p>
+      <w:pPr>
+        <w:pStyle w:val="BodyText"/>
+      </w:pPr>
+      <w:r>
+        <w:t xml:space="preserve">Focused on pragmatic, scalable architecture that delivers measurable business impact.</w:t>
       </w:r>
     </w:p>
     <w:bookmarkEnd w:id="11"/>
@@ -341,7 +392,7 @@
       </w:r>
     </w:p>
     <w:bookmarkEnd w:id="12"/>
-    <w:bookmarkStart w:id="24" w:name="professional-experience"/>
+    <w:bookmarkStart w:id="23" w:name="professional-experience"/>
     <w:p>
       <w:pPr>
         <w:pStyle w:val="Heading2"/>
@@ -831,23 +882,13 @@
       </w:r>
     </w:p>
     <w:bookmarkEnd w:id="18"/>
-    <w:bookmarkStart w:id="19" w:name="X8fa20256769719be61722922019fb70e774131e"/>
+    <w:bookmarkStart w:id="19" w:name="Xde47b4b872688c784d8f0f51bf5a722ee67f56d"/>
     <w:p>
       <w:pPr>
         <w:pStyle w:val="Heading3"/>
       </w:pPr>
       <w:r>
-        <w:rPr>
-          <w:b/>
-          <w:bCs/>
-        </w:rPr>
-        <w:t xml:space="preserve">Software Architect, Luxoft (project with HERE Technologies)</w:t>
-      </w:r>
-      <w:r>
-        <w:t xml:space="preserve"> </w:t>
-      </w:r>
-      <w:r>
-        <w:t xml:space="preserve">· Berlin, Germany</w:t>
+        <w:t xml:space="preserve">Software Architect, Luxoft (projects with HERE Technologies and automotive OEMs) · Berlin, Germany</w:t>
       </w:r>
     </w:p>
     <w:p>
@@ -855,19 +896,11 @@
         <w:pStyle w:val="FirstParagraph"/>
       </w:pPr>
       <w:r>
-        <w:t xml:space="preserve">HERE Technologies is one of the world’s leading automotive navigation providers, powering around 59% of all in-vehicle navigation systems in Europe.</w:t>
+        <w:t xml:space="preserve">HERE Technologies is a leading provider of automotive navigation and location platforms, powering a large share of in-vehicle navigation systems in Europe. I contributed to solutions used by OEMs including Audi, Volkswagen, and Mercedes-Benz.</w:t>
       </w:r>
       <w:r>
         <w:t xml:space="preserve"> </w:t>
       </w:r>
-      <w:r>
-        <w:t xml:space="preserve">If you drive a recent Audi, Volkswagen, or Mercedes-Benz, there’s a strong chance the map features you see were part of the solutions I contributed to.</w:t>
-      </w:r>
-    </w:p>
-    <w:p>
-      <w:pPr>
-        <w:pStyle w:val="BodyText"/>
-      </w:pPr>
       <w:r>
         <w:rPr>
           <w:i/>
@@ -885,6 +918,41 @@
         </w:numPr>
       </w:pPr>
       <w:r>
+        <w:rPr>
+          <w:b/>
+          <w:bCs/>
+        </w:rPr>
+        <w:t xml:space="preserve">Led architectural activities for Ford R&amp;D</w:t>
+      </w:r>
+      <w:r>
+        <w:t xml:space="preserve">, defining integration approaches for the</w:t>
+      </w:r>
+      <w:r>
+        <w:t xml:space="preserve"> </w:t>
+      </w:r>
+      <w:r>
+        <w:rPr>
+          <w:b/>
+          <w:bCs/>
+        </w:rPr>
+        <w:t xml:space="preserve">HERE Open Location Platform (OLP)</w:t>
+      </w:r>
+      <w:r>
+        <w:t xml:space="preserve"> </w:t>
+      </w:r>
+      <w:r>
+        <w:t xml:space="preserve">within connected vehicle and cloud environments.</w:t>
+      </w:r>
+    </w:p>
+    <w:p>
+      <w:pPr>
+        <w:pStyle w:val="Compact"/>
+        <w:numPr>
+          <w:ilvl w:val="0"/>
+          <w:numId w:val="1003"/>
+        </w:numPr>
+      </w:pPr>
+      <w:r>
         <w:t xml:space="preserve">Designed system architecture for integration of the</w:t>
       </w:r>
       <w:r>
@@ -901,7 +969,20 @@
         <w:t xml:space="preserve"> </w:t>
       </w:r>
       <w:r>
-        <w:t xml:space="preserve">into automotive embedded and cloud environments.</w:t>
+        <w:t xml:space="preserve">into</w:t>
+      </w:r>
+      <w:r>
+        <w:t xml:space="preserve"> </w:t>
+      </w:r>
+      <w:r>
+        <w:rPr>
+          <w:b/>
+          <w:bCs/>
+        </w:rPr>
+        <w:t xml:space="preserve">connected vehicle ecosystems</w:t>
+      </w:r>
+      <w:r>
+        <w:t xml:space="preserve">, spanning embedded in-vehicle systems and cloud backends.</w:t>
       </w:r>
     </w:p>
     <w:p>
@@ -913,7 +994,36 @@
         </w:numPr>
       </w:pPr>
       <w:r>
-        <w:t xml:space="preserve">Worked closely with customer and development teams to align navigation system architecture across cloud and embedded domains.</w:t>
+        <w:t xml:space="preserve">Delivered architecture and development for</w:t>
+      </w:r>
+      <w:r>
+        <w:t xml:space="preserve"> </w:t>
+      </w:r>
+      <w:r>
+        <w:rPr>
+          <w:b/>
+          <w:bCs/>
+        </w:rPr>
+        <w:t xml:space="preserve">Volkswagen and Audi</w:t>
+      </w:r>
+      <w:r>
+        <w:t xml:space="preserve"> </w:t>
+      </w:r>
+      <w:r>
+        <w:t xml:space="preserve">programs using</w:t>
+      </w:r>
+      <w:r>
+        <w:t xml:space="preserve"> </w:t>
+      </w:r>
+      <w:r>
+        <w:rPr>
+          <w:b/>
+          <w:bCs/>
+        </w:rPr>
+        <w:t xml:space="preserve">HERE embedded maps and cloud-based location services</w:t>
+      </w:r>
+      <w:r>
+        <w:t xml:space="preserve">.</w:t>
       </w:r>
     </w:p>
     <w:p>
@@ -925,7 +1035,7 @@
         </w:numPr>
       </w:pPr>
       <w:r>
-        <w:t xml:space="preserve">Led architectural onboarding and training for new team members, and established a structured</w:t>
+        <w:t xml:space="preserve">Worked closely with customer and development teams to align architecture across</w:t>
       </w:r>
       <w:r>
         <w:t xml:space="preserve"> </w:t>
@@ -935,13 +1045,38 @@
           <w:b/>
           <w:bCs/>
         </w:rPr>
-        <w:t xml:space="preserve">knowledge transfer process</w:t>
+        <w:t xml:space="preserve">vehicle, edge, and cloud domains</w:t>
+      </w:r>
+      <w:r>
+        <w:t xml:space="preserve">.</w:t>
+      </w:r>
+    </w:p>
+    <w:p>
+      <w:pPr>
+        <w:pStyle w:val="Compact"/>
+        <w:numPr>
+          <w:ilvl w:val="0"/>
+          <w:numId w:val="1003"/>
+        </w:numPr>
+      </w:pPr>
+      <w:r>
+        <w:t xml:space="preserve">Led architectural onboarding and training for new team members, and established structured</w:t>
       </w:r>
       <w:r>
         <w:t xml:space="preserve"> </w:t>
       </w:r>
       <w:r>
-        <w:t xml:space="preserve">between Luxoft and the client.</w:t>
+        <w:rPr>
+          <w:b/>
+          <w:bCs/>
+        </w:rPr>
+        <w:t xml:space="preserve">knowledge transfer processes</w:t>
+      </w:r>
+      <w:r>
+        <w:t xml:space="preserve"> </w:t>
+      </w:r>
+      <w:r>
+        <w:t xml:space="preserve">between Luxoft and HERE teams.</w:t>
       </w:r>
     </w:p>
     <w:bookmarkEnd w:id="19"/>
@@ -1224,52 +1359,37 @@
       </w:r>
     </w:p>
     <w:bookmarkEnd w:id="21"/>
-    <w:bookmarkStart w:id="22" w:name="X3ec36f3a29e9693f2454f10413cb9f13cf05e0b"/>
+    <w:bookmarkStart w:id="22" w:name="X90b795f02b12ffac3a2891534bbfd9f4a21b262"/>
     <w:p>
       <w:pPr>
         <w:pStyle w:val="Heading3"/>
       </w:pPr>
       <w:r>
-        <w:rPr>
-          <w:b/>
-          <w:bCs/>
-        </w:rPr>
-        <w:t xml:space="preserve">Earlier experience as Team Lead and Senior Software Engineer, Quest Software</w:t>
+        <w:t xml:space="preserve">Earlier Experience · Team Lead / Senior Software Engineer · Kyiv, Ukraine (2001–2011)</w:t>
+      </w:r>
+    </w:p>
+    <w:p>
+      <w:pPr>
+        <w:pStyle w:val="FirstParagraph"/>
+      </w:pPr>
+      <w:r>
+        <w:t xml:space="preserve">Quest Software · InvisibleCRM · Visiprise · Software MacKiev</w:t>
+      </w:r>
+      <w:r>
+        <w:br/>
+      </w:r>
+      <w:r>
+        <w:t xml:space="preserve">Worked on enterprise software, automation tools, CRM integrations, and manufacturing systems, progressing from senior engineer to team lead roles.</w:t>
       </w:r>
       <w:r>
         <w:t xml:space="preserve"> </w:t>
       </w:r>
       <w:r>
-        <w:t xml:space="preserve">· Kyiv Region, Ukraine</w:t>
+        <w:t xml:space="preserve"> </w:t>
       </w:r>
     </w:p>
     <w:bookmarkEnd w:id="22"/>
-    <w:bookmarkStart w:id="23" w:name="X0897201045263a29a3b7794beceab9d40a52b3d"/>
-    <w:p>
-      <w:pPr>
-        <w:pStyle w:val="Heading3"/>
-      </w:pPr>
-      <w:r>
-        <w:t xml:space="preserve">Companies: Quest Software, InvisibleCRM, Visiprise, Software MacKiev</w:t>
-      </w:r>
-    </w:p>
-    <w:p>
-      <w:pPr>
-        <w:pStyle w:val="FirstParagraph"/>
-      </w:pPr>
-      <w:r>
-        <w:rPr>
-          <w:i/>
-          <w:iCs/>
-        </w:rPr>
-        <w:t xml:space="preserve">Aug 2001 – Jul 2011</w:t>
-      </w:r>
-      <w:r>
-        <w:t xml:space="preserve"> </w:t>
-      </w:r>
-    </w:p>
     <w:bookmarkEnd w:id="23"/>
-    <w:bookmarkEnd w:id="24"/>
     <w:sectPr>
       <w:pgSz w:h="16838" w:w="11906"/>
       <w:pgMar w:bottom="720" w:footer="720" w:gutter="0" w:header="720" w:left="720" w:right="720" w:top="720"/>
@@ -2094,7 +2214,7 @@
     <w:qFormat/>
     <w:rsid w:val="00FC693F"/>
     <w:pPr>
-      <w:spacing w:after="120" w:before="120" w:line="240" w:lineRule="auto"/>
+      <w:spacing w:after="60" w:before="0" w:line="240" w:lineRule="auto"/>
     </w:pPr>
     <w:rPr>
       <w:rFonts w:ascii="Calibri" w:eastAsia="Calibri" w:hAnsi="Calibri"/>
@@ -2112,7 +2232,7 @@
     <w:pPr>
       <w:keepNext/>
       <w:keepLines/>
-      <w:spacing w:after="0" w:line="240" w:lineRule="exact"/>
+      <w:spacing w:after="120" w:before="240" w:line="240" w:lineRule="auto"/>
       <w:outlineLvl w:val="0"/>
     </w:pPr>
     <w:rPr>
@@ -2136,7 +2256,7 @@
     <w:pPr>
       <w:keepNext/>
       <w:keepLines/>
-      <w:spacing w:after="0" w:line="240" w:lineRule="exact"/>
+      <w:spacing w:after="60" w:before="160" w:line="240" w:lineRule="auto"/>
       <w:outlineLvl w:val="1"/>
     </w:pPr>
     <w:rPr>
@@ -2160,7 +2280,7 @@
     <w:pPr>
       <w:keepNext/>
       <w:keepLines/>
-      <w:spacing w:after="0" w:line="240" w:lineRule="exact"/>
+      <w:spacing w:after="40" w:before="120" w:line="240" w:lineRule="auto"/>
       <w:outlineLvl w:val="2"/>
     </w:pPr>
     <w:rPr>
@@ -2519,7 +2639,7 @@
     <w:qFormat/>
     <w:rsid w:val="00FC693F"/>
     <w:pPr>
-      <w:spacing w:after="0" w:before="0" w:line="240" w:lineRule="exact"/>
+      <w:spacing w:after="40" w:before="0" w:line="240" w:lineRule="auto"/>
       <w:ind w:left="720"/>
       <w:contextualSpacing/>
     </w:pPr>

</xml_diff>